<commit_message>
Updated SACR LTS Build
</commit_message>
<xml_diff>
--- a/SACR Complete Changelog - Edition 2.docx
+++ b/SACR Complete Changelog - Edition 2.docx
@@ -235,16 +235,8 @@
         <w:rPr>
           <w:lang w:val="en-US"/>
         </w:rPr>
-        <w:t xml:space="preserve">Edited </w:t>
-      </w:r>
-      <w:proofErr w:type="spellStart"/>
-      <w:r>
-        <w:rPr>
-          <w:lang w:val="en-US"/>
-        </w:rPr>
-        <w:t>Boneshapes</w:t>
-      </w:r>
-      <w:proofErr w:type="spellEnd"/>
+        <w:t>Edited Boneshapes</w:t>
+      </w:r>
     </w:p>
     <w:p>
       <w:pPr>
@@ -707,14 +699,12 @@
           <w:lang w:val="en-US"/>
         </w:rPr>
       </w:pPr>
-      <w:proofErr w:type="spellStart"/>
       <w:r>
         <w:rPr>
           <w:lang w:val="en-US"/>
         </w:rPr>
         <w:t>Armour</w:t>
       </w:r>
-      <w:proofErr w:type="spellEnd"/>
     </w:p>
     <w:p>
       <w:pPr>
@@ -975,12 +965,12 @@
           <w:numId w:val="5"/>
         </w:numPr>
         <w:rPr>
-          <w:lang w:val="en-US"/>
-        </w:rPr>
-      </w:pPr>
-      <w:r>
-        <w:rPr>
-          <w:lang w:val="en-US"/>
+          <w:lang w:val="de-DE"/>
+        </w:rPr>
+      </w:pPr>
+      <w:r>
+        <w:rPr>
+          <w:lang w:val="de-DE"/>
         </w:rPr>
         <w:t>Sakura Rig User Interface Gen 2</w:t>
       </w:r>
@@ -1014,19 +1004,11 @@
           <w:lang w:val="en-US"/>
         </w:rPr>
       </w:pPr>
-      <w:proofErr w:type="spellStart"/>
-      <w:r>
-        <w:rPr>
-          <w:lang w:val="en-US"/>
-        </w:rPr>
-        <w:t>Armour</w:t>
-      </w:r>
-      <w:proofErr w:type="spellEnd"/>
-      <w:r>
-        <w:rPr>
-          <w:lang w:val="en-US"/>
-        </w:rPr>
-        <w:t xml:space="preserve"> Rework</w:t>
+      <w:r>
+        <w:rPr>
+          <w:lang w:val="en-US"/>
+        </w:rPr>
+        <w:t>Armour Rework</w:t>
       </w:r>
     </w:p>
     <w:p>
@@ -1040,39 +1022,17 @@
           <w:lang w:val="en-US"/>
         </w:rPr>
       </w:pPr>
-      <w:proofErr w:type="spellStart"/>
-      <w:r>
-        <w:rPr>
-          <w:lang w:val="en-US"/>
-        </w:rPr>
-        <w:t>Armour</w:t>
-      </w:r>
-      <w:proofErr w:type="spellEnd"/>
-      <w:r>
-        <w:rPr>
-          <w:lang w:val="en-US"/>
-        </w:rPr>
-        <w:t xml:space="preserve"> was reworked with a new structure which should provide a significant improvement </w:t>
-      </w:r>
-      <w:r>
-        <w:rPr>
-          <w:lang w:val="en-US"/>
-        </w:rPr>
-        <w:t xml:space="preserve">over SACR R2, being compacted into a </w:t>
-      </w:r>
-      <w:proofErr w:type="spellStart"/>
-      <w:r>
-        <w:rPr>
-          <w:lang w:val="en-US"/>
-        </w:rPr>
-        <w:t>nodegroup</w:t>
-      </w:r>
-      <w:proofErr w:type="spellEnd"/>
-      <w:r>
-        <w:rPr>
-          <w:lang w:val="en-US"/>
-        </w:rPr>
-        <w:t xml:space="preserve"> will allow for easier user customizability</w:t>
+      <w:r>
+        <w:rPr>
+          <w:lang w:val="en-US"/>
+        </w:rPr>
+        <w:t xml:space="preserve">Armour was reworked with a new structure which should provide a significant improvement </w:t>
+      </w:r>
+      <w:r>
+        <w:rPr>
+          <w:lang w:val="en-US"/>
+        </w:rPr>
+        <w:t>over SACR R2, being compacted into a nodegroup will allow for easier user customizability</w:t>
       </w:r>
     </w:p>
     <w:p>
@@ -1108,21 +1068,7 @@
         <w:rPr>
           <w:lang w:val="en-US"/>
         </w:rPr>
-        <w:t xml:space="preserve">Pupils were split into two </w:t>
-      </w:r>
-      <w:proofErr w:type="spellStart"/>
-      <w:r>
-        <w:rPr>
-          <w:lang w:val="en-US"/>
-        </w:rPr>
-        <w:t>NodeGroups</w:t>
-      </w:r>
-      <w:proofErr w:type="spellEnd"/>
-      <w:r>
-        <w:rPr>
-          <w:lang w:val="en-US"/>
-        </w:rPr>
-        <w:t xml:space="preserve"> to improve User Experience</w:t>
+        <w:t>Pupils were split into two NodeGroups to improve User Experience</w:t>
       </w:r>
     </w:p>
     <w:p>
@@ -1316,19 +1262,11 @@
           <w:lang w:val="en-US"/>
         </w:rPr>
       </w:pPr>
-      <w:proofErr w:type="spellStart"/>
-      <w:r>
-        <w:rPr>
-          <w:lang w:val="en-US"/>
-        </w:rPr>
-        <w:t>Facerig</w:t>
-      </w:r>
-      <w:proofErr w:type="spellEnd"/>
-      <w:r>
-        <w:rPr>
-          <w:lang w:val="en-US"/>
-        </w:rPr>
-        <w:t xml:space="preserve"> Improvements</w:t>
+      <w:r>
+        <w:rPr>
+          <w:lang w:val="en-US"/>
+        </w:rPr>
+        <w:t>Facerig Improvements</w:t>
       </w:r>
     </w:p>
     <w:p>
@@ -1400,35 +1338,7 @@
         <w:rPr>
           <w:lang w:val="en-US"/>
         </w:rPr>
-        <w:t xml:space="preserve">IK Legs use both IK &amp; FK, allowing for seamless transitions, </w:t>
-      </w:r>
-      <w:proofErr w:type="gramStart"/>
-      <w:r>
-        <w:rPr>
-          <w:lang w:val="en-US"/>
-        </w:rPr>
-        <w:t>credit’s</w:t>
-      </w:r>
-      <w:proofErr w:type="gramEnd"/>
-      <w:r>
-        <w:rPr>
-          <w:lang w:val="en-US"/>
-        </w:rPr>
-        <w:t xml:space="preserve"> to </w:t>
-      </w:r>
-      <w:proofErr w:type="spellStart"/>
-      <w:r>
-        <w:rPr>
-          <w:lang w:val="en-US"/>
-        </w:rPr>
-        <w:t>ZophieKat’s</w:t>
-      </w:r>
-      <w:proofErr w:type="spellEnd"/>
-      <w:r>
-        <w:rPr>
-          <w:lang w:val="en-US"/>
-        </w:rPr>
-        <w:t xml:space="preserve"> BPS V3 for the Idea</w:t>
+        <w:t>IK Legs use both IK &amp; FK, allowing for seamless transitions, credit’s to ZophieKat’s BPS V3 for the Idea</w:t>
       </w:r>
     </w:p>
     <w:p>
@@ -1577,6 +1487,12 @@
         <w:lastRenderedPageBreak/>
         <w:t>Changelog #6: SACR R4</w:t>
       </w:r>
+      <w:r>
+        <w:rPr>
+          <w:lang w:val="en-US"/>
+        </w:rPr>
+        <w:t xml:space="preserve"> LTS</w:t>
+      </w:r>
     </w:p>
     <w:p>
       <w:pPr>
@@ -1632,7 +1548,6 @@
         <w:t xml:space="preserve">Merged Face &amp; Head Mesh’s, Credit to </w:t>
       </w:r>
       <w:hyperlink r:id="rId5" w:history="1">
-        <w:proofErr w:type="spellStart"/>
         <w:r>
           <w:rPr>
             <w:rStyle w:val="Hyperlink"/>
@@ -1640,7 +1555,6 @@
           </w:rPr>
           <w:t>Timy</w:t>
         </w:r>
-        <w:proofErr w:type="spellEnd"/>
       </w:hyperlink>
       <w:r>
         <w:rPr>
@@ -1714,19 +1628,11 @@
           <w:lang w:val="en-US"/>
         </w:rPr>
       </w:pPr>
-      <w:proofErr w:type="spellStart"/>
-      <w:r>
-        <w:rPr>
-          <w:lang w:val="en-US"/>
-        </w:rPr>
-        <w:t>Boneshape</w:t>
-      </w:r>
-      <w:proofErr w:type="spellEnd"/>
-      <w:r>
-        <w:rPr>
-          <w:lang w:val="en-US"/>
-        </w:rPr>
-        <w:t xml:space="preserve"> Improvements</w:t>
+      <w:r>
+        <w:rPr>
+          <w:lang w:val="en-US"/>
+        </w:rPr>
+        <w:t>Boneshape Improvements</w:t>
       </w:r>
     </w:p>
     <w:p>
@@ -1744,61 +1650,31 @@
         <w:rPr>
           <w:lang w:val="en-US"/>
         </w:rPr>
-        <w:t xml:space="preserve">Replaced and scaled a few </w:t>
-      </w:r>
-      <w:proofErr w:type="spellStart"/>
-      <w:r>
-        <w:rPr>
-          <w:lang w:val="en-US"/>
-        </w:rPr>
-        <w:t>boneshapes</w:t>
-      </w:r>
-      <w:proofErr w:type="spellEnd"/>
-      <w:r>
-        <w:rPr>
-          <w:lang w:val="en-US"/>
-        </w:rPr>
-        <w:t xml:space="preserve"> </w:t>
-      </w:r>
-      <w:r>
-        <w:rPr>
-          <w:lang w:val="en-US"/>
-        </w:rPr>
-        <w:t xml:space="preserve">to fix clipping with </w:t>
-      </w:r>
-      <w:proofErr w:type="spellStart"/>
-      <w:r>
-        <w:rPr>
-          <w:lang w:val="en-US"/>
-        </w:rPr>
-        <w:t>Armour</w:t>
-      </w:r>
-      <w:proofErr w:type="spellEnd"/>
-    </w:p>
-    <w:p>
-      <w:pPr>
-        <w:pStyle w:val="ListParagraph"/>
-        <w:numPr>
-          <w:ilvl w:val="1"/>
-          <w:numId w:val="5"/>
-        </w:numPr>
-        <w:rPr>
-          <w:lang w:val="en-US"/>
-        </w:rPr>
-      </w:pPr>
-      <w:proofErr w:type="spellStart"/>
-      <w:r>
-        <w:rPr>
-          <w:lang w:val="en-US"/>
-        </w:rPr>
-        <w:t>Facerig</w:t>
-      </w:r>
-      <w:proofErr w:type="spellEnd"/>
-      <w:r>
-        <w:rPr>
-          <w:lang w:val="en-US"/>
-        </w:rPr>
-        <w:t xml:space="preserve"> Improvements</w:t>
+        <w:t xml:space="preserve">Replaced and scaled a few boneshapes </w:t>
+      </w:r>
+      <w:r>
+        <w:rPr>
+          <w:lang w:val="en-US"/>
+        </w:rPr>
+        <w:t>to fix clipping with Armour</w:t>
+      </w:r>
+    </w:p>
+    <w:p>
+      <w:pPr>
+        <w:pStyle w:val="ListParagraph"/>
+        <w:numPr>
+          <w:ilvl w:val="1"/>
+          <w:numId w:val="5"/>
+        </w:numPr>
+        <w:rPr>
+          <w:lang w:val="en-US"/>
+        </w:rPr>
+      </w:pPr>
+      <w:r>
+        <w:rPr>
+          <w:lang w:val="en-US"/>
+        </w:rPr>
+        <w:t>Facerig Improvements</w:t>
       </w:r>
     </w:p>
     <w:p>
@@ -2013,6 +1889,12 @@
         <w:lastRenderedPageBreak/>
         <w:t>Changelog #7: SACR R4.1.1</w:t>
       </w:r>
+      <w:r>
+        <w:rPr>
+          <w:lang w:val="en-US"/>
+        </w:rPr>
+        <w:t xml:space="preserve"> LTS</w:t>
+      </w:r>
     </w:p>
     <w:p>
       <w:pPr>
@@ -2317,14 +2199,7 @@
         <w:rPr>
           <w:lang w:val="en-US"/>
         </w:rPr>
-        <w:t xml:space="preserve">Hip &amp; Pelvis </w:t>
-      </w:r>
-      <w:proofErr w:type="spellStart"/>
-      <w:r>
-        <w:rPr>
-          <w:lang w:val="en-US"/>
-        </w:rPr>
-        <w:t>Boneshape</w:t>
+        <w:t>Hip &amp; Pelvis Boneshape</w:t>
       </w:r>
       <w:r>
         <w:rPr>
@@ -2336,14 +2211,7 @@
         <w:rPr>
           <w:lang w:val="en-US"/>
         </w:rPr>
-        <w:t>s</w:t>
-      </w:r>
-      <w:proofErr w:type="spellEnd"/>
-      <w:r>
-        <w:rPr>
-          <w:lang w:val="en-US"/>
-        </w:rPr>
-        <w:t xml:space="preserve"> remodeled and positioned</w:t>
+        <w:t>s remodeled and positioned</w:t>
       </w:r>
     </w:p>
     <w:p>
@@ -2379,21 +2247,7 @@
         <w:rPr>
           <w:lang w:val="en-US"/>
         </w:rPr>
-        <w:t xml:space="preserve">Pupils given an Offset to give a less </w:t>
-      </w:r>
-      <w:proofErr w:type="spellStart"/>
-      <w:r>
-        <w:rPr>
-          <w:lang w:val="en-US"/>
-        </w:rPr>
-        <w:t>Derpy</w:t>
-      </w:r>
-      <w:proofErr w:type="spellEnd"/>
-      <w:r>
-        <w:rPr>
-          <w:lang w:val="en-US"/>
-        </w:rPr>
-        <w:t xml:space="preserve"> feel</w:t>
+        <w:t>Pupils given an Offset to give a less Derpy feel</w:t>
       </w:r>
     </w:p>
     <w:p>
@@ -3061,19 +2915,406 @@
           </mc:Fallback>
         </mc:AlternateContent>
       </w:r>
-      <w:proofErr w:type="spellStart"/>
-      <w:r>
-        <w:rPr>
-          <w:lang w:val="en-US"/>
-        </w:rPr>
-        <w:t>Armour</w:t>
-      </w:r>
-      <w:proofErr w:type="spellEnd"/>
-      <w:r>
-        <w:rPr>
-          <w:lang w:val="en-US"/>
-        </w:rPr>
-        <w:t xml:space="preserve"> has been booted entirely</w:t>
+      <w:r>
+        <w:rPr>
+          <w:lang w:val="en-US"/>
+        </w:rPr>
+        <w:t>Armour has been booted entirely</w:t>
+      </w:r>
+    </w:p>
+    <w:p>
+      <w:pPr>
+        <w:rPr>
+          <w:lang w:val="en-US"/>
+        </w:rPr>
+      </w:pPr>
+    </w:p>
+    <w:p>
+      <w:pPr>
+        <w:pStyle w:val="Heading1"/>
+        <w:rPr>
+          <w:lang w:val="en-US"/>
+        </w:rPr>
+      </w:pPr>
+      <w:r>
+        <w:rPr>
+          <w:lang w:val="en-US"/>
+        </w:rPr>
+        <w:t>Changelog #</w:t>
+      </w:r>
+      <w:r>
+        <w:rPr>
+          <w:lang w:val="en-US"/>
+        </w:rPr>
+        <w:t>8</w:t>
+      </w:r>
+      <w:r>
+        <w:rPr>
+          <w:lang w:val="en-US"/>
+        </w:rPr>
+        <w:t>: SACR R4.1.</w:t>
+      </w:r>
+      <w:r>
+        <w:rPr>
+          <w:lang w:val="en-US"/>
+        </w:rPr>
+        <w:t>2 LTS</w:t>
+      </w:r>
+    </w:p>
+    <w:p>
+      <w:pPr>
+        <w:pStyle w:val="Heading2"/>
+        <w:numPr>
+          <w:ilvl w:val="0"/>
+          <w:numId w:val="5"/>
+        </w:numPr>
+        <w:rPr>
+          <w:lang w:val="en-US"/>
+        </w:rPr>
+      </w:pPr>
+      <w:r>
+        <w:rPr>
+          <w:lang w:val="en-US"/>
+        </w:rPr>
+        <w:t>Fixes</w:t>
+      </w:r>
+    </w:p>
+    <w:p>
+      <w:pPr>
+        <w:pStyle w:val="ListParagraph"/>
+        <w:numPr>
+          <w:ilvl w:val="1"/>
+          <w:numId w:val="5"/>
+        </w:numPr>
+        <w:rPr>
+          <w:lang w:val="en-US"/>
+        </w:rPr>
+      </w:pPr>
+      <w:r>
+        <w:rPr>
+          <w:lang w:val="en-US"/>
+        </w:rPr>
+        <w:t>Fixed Attributes in SACR Material</w:t>
+      </w:r>
+    </w:p>
+    <w:p>
+      <w:pPr>
+        <w:pStyle w:val="ListParagraph"/>
+        <w:numPr>
+          <w:ilvl w:val="2"/>
+          <w:numId w:val="5"/>
+        </w:numPr>
+        <w:rPr>
+          <w:lang w:val="en-US"/>
+        </w:rPr>
+      </w:pPr>
+      <w:r>
+        <w:rPr>
+          <w:lang w:val="en-US"/>
+        </w:rPr>
+        <w:t>Texture Brightness and Global Illum Attributes Swapped</w:t>
+      </w:r>
+    </w:p>
+    <w:p>
+      <w:pPr>
+        <w:pStyle w:val="ListParagraph"/>
+        <w:numPr>
+          <w:ilvl w:val="2"/>
+          <w:numId w:val="5"/>
+        </w:numPr>
+        <w:rPr>
+          <w:lang w:val="en-US"/>
+        </w:rPr>
+      </w:pPr>
+      <w:r>
+        <w:rPr>
+          <w:lang w:val="en-US"/>
+        </w:rPr>
+        <w:t>Texture Brightness renamed to Luminance</w:t>
+      </w:r>
+    </w:p>
+    <w:p>
+      <w:pPr>
+        <w:pStyle w:val="ListParagraph"/>
+        <w:numPr>
+          <w:ilvl w:val="1"/>
+          <w:numId w:val="5"/>
+        </w:numPr>
+        <w:rPr>
+          <w:lang w:val="en-US"/>
+        </w:rPr>
+      </w:pPr>
+      <w:r>
+        <w:rPr>
+          <w:lang w:val="en-US"/>
+        </w:rPr>
+        <w:t>Default Pupil mode reset to Square</w:t>
+      </w:r>
+    </w:p>
+    <w:p>
+      <w:pPr>
+        <w:pStyle w:val="ListParagraph"/>
+        <w:numPr>
+          <w:ilvl w:val="1"/>
+          <w:numId w:val="5"/>
+        </w:numPr>
+        <w:rPr>
+          <w:lang w:val="en-US"/>
+        </w:rPr>
+      </w:pPr>
+      <w:r>
+        <w:rPr>
+          <w:lang w:val="en-US"/>
+        </w:rPr>
+        <w:t>Removed Texture Limit</w:t>
+      </w:r>
+    </w:p>
+    <w:p>
+      <w:pPr>
+        <w:pStyle w:val="ListParagraph"/>
+        <w:numPr>
+          <w:ilvl w:val="1"/>
+          <w:numId w:val="5"/>
+        </w:numPr>
+        <w:rPr>
+          <w:lang w:val="en-US"/>
+        </w:rPr>
+      </w:pPr>
+      <w:r>
+        <w:rPr>
+          <w:lang w:val="en-US"/>
+        </w:rPr>
+        <w:t>Merged IK/FK Toggle in the Custom Properties</w:t>
+      </w:r>
+    </w:p>
+    <w:p>
+      <w:pPr>
+        <w:pStyle w:val="Heading2"/>
+        <w:numPr>
+          <w:ilvl w:val="0"/>
+          <w:numId w:val="5"/>
+        </w:numPr>
+        <w:rPr>
+          <w:lang w:val="en-US"/>
+        </w:rPr>
+      </w:pPr>
+      <w:r>
+        <w:rPr>
+          <w:lang w:val="en-US"/>
+        </w:rPr>
+        <w:t>Changes</w:t>
+      </w:r>
+    </w:p>
+    <w:p>
+      <w:pPr>
+        <w:pStyle w:val="ListParagraph"/>
+        <w:numPr>
+          <w:ilvl w:val="1"/>
+          <w:numId w:val="5"/>
+        </w:numPr>
+        <w:rPr>
+          <w:lang w:val="en-US"/>
+        </w:rPr>
+      </w:pPr>
+      <w:r>
+        <w:rPr>
+          <w:lang w:val="en-US"/>
+        </w:rPr>
+        <w:t>Default Arm mode Changed to Steve</w:t>
+      </w:r>
+    </w:p>
+    <w:p>
+      <w:pPr>
+        <w:pStyle w:val="ListParagraph"/>
+        <w:numPr>
+          <w:ilvl w:val="1"/>
+          <w:numId w:val="5"/>
+        </w:numPr>
+        <w:rPr>
+          <w:lang w:val="en-US"/>
+        </w:rPr>
+      </w:pPr>
+      <w:r>
+        <w:rPr>
+          <w:lang w:val="en-US"/>
+        </w:rPr>
+        <w:t>Default Rig Textures changed and edited</w:t>
+      </w:r>
+    </w:p>
+    <w:p>
+      <w:pPr>
+        <w:pStyle w:val="ListParagraph"/>
+        <w:numPr>
+          <w:ilvl w:val="1"/>
+          <w:numId w:val="5"/>
+        </w:numPr>
+        <w:rPr>
+          <w:lang w:val="en-US"/>
+        </w:rPr>
+      </w:pPr>
+      <w:r>
+        <w:rPr>
+          <w:lang w:val="en-US"/>
+        </w:rPr>
+        <w:t xml:space="preserve">Removed Smooth Shading on the torso, added </w:t>
+      </w:r>
+      <w:r>
+        <w:rPr>
+          <w:lang w:val="en-US"/>
+        </w:rPr>
+        <w:t>Subdiv Modifier</w:t>
+      </w:r>
+    </w:p>
+    <w:p>
+      <w:pPr>
+        <w:pStyle w:val="ListParagraph"/>
+        <w:numPr>
+          <w:ilvl w:val="1"/>
+          <w:numId w:val="5"/>
+        </w:numPr>
+        <w:rPr>
+          <w:lang w:val="en-US"/>
+        </w:rPr>
+      </w:pPr>
+      <w:r>
+        <w:rPr>
+          <w:lang w:val="en-US"/>
+        </w:rPr>
+        <w:t>Updated Boneshapes</w:t>
+      </w:r>
+    </w:p>
+    <w:p>
+      <w:pPr>
+        <w:pStyle w:val="ListParagraph"/>
+        <w:numPr>
+          <w:ilvl w:val="1"/>
+          <w:numId w:val="5"/>
+        </w:numPr>
+        <w:rPr>
+          <w:lang w:val="en-US"/>
+        </w:rPr>
+      </w:pPr>
+      <w:r>
+        <w:rPr>
+          <w:lang w:val="en-US"/>
+        </w:rPr>
+        <w:t>Updated Pupil and Eyewhite Materials to Gen 3 (Single Material)</w:t>
+      </w:r>
+    </w:p>
+    <w:p>
+      <w:pPr>
+        <w:pStyle w:val="Heading2"/>
+        <w:numPr>
+          <w:ilvl w:val="0"/>
+          <w:numId w:val="5"/>
+        </w:numPr>
+        <w:rPr>
+          <w:lang w:val="en-US"/>
+        </w:rPr>
+      </w:pPr>
+      <w:r>
+        <w:rPr>
+          <w:lang w:val="en-US"/>
+        </w:rPr>
+        <w:t>Additions</w:t>
+      </w:r>
+    </w:p>
+    <w:p>
+      <w:pPr>
+        <w:pStyle w:val="ListParagraph"/>
+        <w:numPr>
+          <w:ilvl w:val="1"/>
+          <w:numId w:val="5"/>
+        </w:numPr>
+        <w:rPr>
+          <w:lang w:val="en-US"/>
+        </w:rPr>
+      </w:pPr>
+      <w:r>
+        <w:rPr>
+          <w:lang w:val="en-US"/>
+        </w:rPr>
+        <w:t>Added Extrude Head</w:t>
+      </w:r>
+    </w:p>
+    <w:p>
+      <w:pPr>
+        <w:pStyle w:val="ListParagraph"/>
+        <w:numPr>
+          <w:ilvl w:val="1"/>
+          <w:numId w:val="5"/>
+        </w:numPr>
+        <w:rPr>
+          <w:lang w:val="en-US"/>
+        </w:rPr>
+      </w:pPr>
+      <w:r>
+        <w:rPr>
+          <w:lang w:val="en-US"/>
+        </w:rPr>
+        <w:t>Added HD Eyewhites into Eyewhite Material by default</w:t>
+      </w:r>
+    </w:p>
+    <w:p>
+      <w:pPr>
+        <w:rPr>
+          <w:lang w:val="en-US"/>
+        </w:rPr>
+      </w:pPr>
+    </w:p>
+    <w:p>
+      <w:pPr>
+        <w:rPr>
+          <w:lang w:val="en-US"/>
+        </w:rPr>
+      </w:pPr>
+    </w:p>
+    <w:p>
+      <w:pPr>
+        <w:rPr>
+          <w:lang w:val="en-US"/>
+        </w:rPr>
+      </w:pPr>
+      <w:r>
+        <w:rPr>
+          <w:noProof/>
+        </w:rPr>
+        <w:lastRenderedPageBreak/>
+        <w:drawing>
+          <wp:inline distT="0" distB="0" distL="0" distR="0" wp14:anchorId="424D211F" wp14:editId="23FC77AF">
+            <wp:extent cx="4772025" cy="3638550"/>
+            <wp:effectExtent l="0" t="0" r="9525" b="0"/>
+            <wp:docPr id="1" name="Picture 1"/>
+            <wp:cNvGraphicFramePr>
+              <a:graphicFrameLocks xmlns:a="http://schemas.openxmlformats.org/drawingml/2006/main" noChangeAspect="1"/>
+            </wp:cNvGraphicFramePr>
+            <a:graphic xmlns:a="http://schemas.openxmlformats.org/drawingml/2006/main">
+              <a:graphicData uri="http://schemas.openxmlformats.org/drawingml/2006/picture">
+                <pic:pic xmlns:pic="http://schemas.openxmlformats.org/drawingml/2006/picture">
+                  <pic:nvPicPr>
+                    <pic:cNvPr id="1" name=""/>
+                    <pic:cNvPicPr/>
+                  </pic:nvPicPr>
+                  <pic:blipFill>
+                    <a:blip r:embed="rId6"/>
+                    <a:stretch>
+                      <a:fillRect/>
+                    </a:stretch>
+                  </pic:blipFill>
+                  <pic:spPr>
+                    <a:xfrm>
+                      <a:off x="0" y="0"/>
+                      <a:ext cx="4772025" cy="3638550"/>
+                    </a:xfrm>
+                    <a:prstGeom prst="rect">
+                      <a:avLst/>
+                    </a:prstGeom>
+                  </pic:spPr>
+                </pic:pic>
+              </a:graphicData>
+            </a:graphic>
+          </wp:inline>
+        </w:drawing>
       </w:r>
     </w:p>
     <w:sectPr>

</xml_diff>

<commit_message>
Updated Rig GitHub to R4.2
</commit_message>
<xml_diff>
--- a/SACR Complete Changelog - Edition 2.docx
+++ b/SACR Complete Changelog - Edition 2.docx
@@ -2940,25 +2940,7 @@
         <w:rPr>
           <w:lang w:val="en-US"/>
         </w:rPr>
-        <w:t>Changelog #</w:t>
-      </w:r>
-      <w:r>
-        <w:rPr>
-          <w:lang w:val="en-US"/>
-        </w:rPr>
-        <w:t>8</w:t>
-      </w:r>
-      <w:r>
-        <w:rPr>
-          <w:lang w:val="en-US"/>
-        </w:rPr>
-        <w:t>: SACR R4.1.</w:t>
-      </w:r>
-      <w:r>
-        <w:rPr>
-          <w:lang w:val="en-US"/>
-        </w:rPr>
-        <w:t>2 LTS</w:t>
+        <w:t>Changelog #8: SACR R4.1.2 LTS</w:t>
       </w:r>
     </w:p>
     <w:p>
@@ -3271,50 +3253,491 @@
     </w:p>
     <w:p>
       <w:pPr>
-        <w:rPr>
-          <w:lang w:val="en-US"/>
-        </w:rPr>
-      </w:pPr>
-      <w:r>
-        <w:rPr>
-          <w:noProof/>
+        <w:pStyle w:val="Heading1"/>
+        <w:rPr>
+          <w:lang w:val="en-US"/>
+        </w:rPr>
+      </w:pPr>
+      <w:r>
+        <w:rPr>
+          <w:lang w:val="en-US"/>
+        </w:rPr>
+        <w:t>Changelog #8: SACR R4.</w:t>
+      </w:r>
+      <w:r>
+        <w:rPr>
+          <w:lang w:val="en-US"/>
+        </w:rPr>
+        <w:t>2</w:t>
+      </w:r>
+    </w:p>
+    <w:p>
+      <w:pPr>
+        <w:pStyle w:val="Heading2"/>
+        <w:numPr>
+          <w:ilvl w:val="0"/>
+          <w:numId w:val="5"/>
+        </w:numPr>
+        <w:rPr>
+          <w:lang w:val="en-US"/>
+        </w:rPr>
+      </w:pPr>
+      <w:r>
+        <w:rPr>
+          <w:lang w:val="en-US"/>
+        </w:rPr>
+        <w:t>Fixes</w:t>
+      </w:r>
+    </w:p>
+    <w:p>
+      <w:pPr>
+        <w:pStyle w:val="ListParagraph"/>
+        <w:numPr>
+          <w:ilvl w:val="1"/>
+          <w:numId w:val="5"/>
+        </w:numPr>
+        <w:rPr>
+          <w:lang w:val="en-US"/>
+        </w:rPr>
+      </w:pPr>
+      <w:r>
+        <w:rPr>
+          <w:lang w:val="en-US"/>
+        </w:rPr>
+        <w:t>Fixed Parenting of Extrude Meshes</w:t>
+      </w:r>
+    </w:p>
+    <w:p>
+      <w:pPr>
+        <w:pStyle w:val="ListParagraph"/>
+        <w:numPr>
+          <w:ilvl w:val="1"/>
+          <w:numId w:val="5"/>
+        </w:numPr>
+        <w:rPr>
+          <w:lang w:val="en-US"/>
+        </w:rPr>
+      </w:pPr>
+      <w:r>
+        <w:rPr>
+          <w:lang w:val="en-US"/>
+        </w:rPr>
+        <w:t>Disabled Denoiser by Default</w:t>
+      </w:r>
+    </w:p>
+    <w:p>
+      <w:pPr>
+        <w:pStyle w:val="ListParagraph"/>
+        <w:numPr>
+          <w:ilvl w:val="2"/>
+          <w:numId w:val="5"/>
+        </w:numPr>
+        <w:rPr>
+          <w:lang w:val="en-US"/>
+        </w:rPr>
+      </w:pPr>
+      <w:r>
+        <w:rPr>
+          <w:lang w:val="en-US"/>
+        </w:rPr>
+        <w:t>For older systems that don’t support SSE4.2</w:t>
+      </w:r>
+    </w:p>
+    <w:p>
+      <w:pPr>
+        <w:pStyle w:val="ListParagraph"/>
+        <w:numPr>
+          <w:ilvl w:val="1"/>
+          <w:numId w:val="5"/>
+        </w:numPr>
+        <w:rPr>
+          <w:lang w:val="en-US"/>
+        </w:rPr>
+      </w:pPr>
+      <w:r>
+        <w:rPr>
+          <w:lang w:val="en-US"/>
+        </w:rPr>
+        <w:t>Re-enabled Extra’s and Origin’s in viewport display settings</w:t>
+      </w:r>
+    </w:p>
+    <w:p>
+      <w:pPr>
+        <w:pStyle w:val="ListParagraph"/>
+        <w:numPr>
+          <w:ilvl w:val="1"/>
+          <w:numId w:val="5"/>
+        </w:numPr>
+        <w:rPr>
+          <w:lang w:val="en-US"/>
+        </w:rPr>
+      </w:pPr>
+      <w:r>
+        <w:rPr>
+          <w:lang w:val="en-US"/>
+        </w:rPr>
+        <w:t>Leg Lattice Alignment</w:t>
+      </w:r>
+    </w:p>
+    <w:p>
+      <w:pPr>
+        <w:pStyle w:val="ListParagraph"/>
+        <w:numPr>
+          <w:ilvl w:val="1"/>
+          <w:numId w:val="5"/>
+        </w:numPr>
+        <w:rPr>
+          <w:lang w:val="en-US"/>
+        </w:rPr>
+      </w:pPr>
+      <w:r>
+        <w:rPr>
+          <w:lang w:val="en-US"/>
+        </w:rPr>
+        <w:t>Fixed Eye Gradient UV’s</w:t>
+      </w:r>
+    </w:p>
+    <w:p>
+      <w:pPr>
+        <w:pStyle w:val="ListParagraph"/>
+        <w:numPr>
+          <w:ilvl w:val="1"/>
+          <w:numId w:val="5"/>
+        </w:numPr>
+        <w:rPr>
+          <w:lang w:val="en-US"/>
+        </w:rPr>
+      </w:pPr>
+      <w:r>
+        <w:rPr>
+          <w:lang w:val="en-US"/>
+        </w:rPr>
+        <w:t>Teeth Alignment</w:t>
+      </w:r>
+    </w:p>
+    <w:p>
+      <w:pPr>
+        <w:pStyle w:val="ListParagraph"/>
+        <w:numPr>
+          <w:ilvl w:val="1"/>
+          <w:numId w:val="5"/>
+        </w:numPr>
+        <w:rPr>
+          <w:lang w:val="en-US"/>
+        </w:rPr>
+      </w:pPr>
+      <w:r>
+        <w:rPr>
+          <w:lang w:val="en-US"/>
+        </w:rPr>
+        <w:t>Fixed Emission Controls for Eyewhites not working</w:t>
+      </w:r>
+    </w:p>
+    <w:p>
+      <w:pPr>
+        <w:pStyle w:val="ListParagraph"/>
+        <w:numPr>
+          <w:ilvl w:val="1"/>
+          <w:numId w:val="5"/>
+        </w:numPr>
+        <w:rPr>
+          <w:lang w:val="en-US"/>
+        </w:rPr>
+      </w:pPr>
+      <w:r>
+        <w:rPr>
+          <w:lang w:val="en-US"/>
+        </w:rPr>
+        <w:t>Fixed Subdivision Surface</w:t>
+      </w:r>
+    </w:p>
+    <w:p>
+      <w:pPr>
+        <w:pStyle w:val="ListParagraph"/>
+        <w:numPr>
+          <w:ilvl w:val="2"/>
+          <w:numId w:val="5"/>
+        </w:numPr>
+        <w:rPr>
+          <w:lang w:val="en-US"/>
+        </w:rPr>
+      </w:pPr>
+      <w:r>
+        <w:rPr>
+          <w:lang w:val="en-US"/>
+        </w:rPr>
+        <w:t>Removed Old Depricated Drivers and optimized</w:t>
+      </w:r>
+    </w:p>
+    <w:p>
+      <w:pPr>
+        <w:pStyle w:val="ListParagraph"/>
+        <w:numPr>
+          <w:ilvl w:val="1"/>
+          <w:numId w:val="5"/>
+        </w:numPr>
+        <w:rPr>
+          <w:lang w:val="en-US"/>
+        </w:rPr>
+      </w:pPr>
+      <w:r>
+        <w:rPr>
+          <w:lang w:val="en-US"/>
+        </w:rPr>
+        <w:t>Optimized Memory Usage</w:t>
+      </w:r>
+    </w:p>
+    <w:p>
+      <w:pPr>
+        <w:pStyle w:val="Heading2"/>
+        <w:numPr>
+          <w:ilvl w:val="0"/>
+          <w:numId w:val="5"/>
+        </w:numPr>
+        <w:rPr>
+          <w:lang w:val="en-US"/>
+        </w:rPr>
+      </w:pPr>
+      <w:r>
+        <w:rPr>
+          <w:lang w:val="en-US"/>
         </w:rPr>
         <w:lastRenderedPageBreak/>
-        <w:drawing>
-          <wp:inline distT="0" distB="0" distL="0" distR="0" wp14:anchorId="424D211F" wp14:editId="23FC77AF">
-            <wp:extent cx="4772025" cy="3638550"/>
-            <wp:effectExtent l="0" t="0" r="9525" b="0"/>
-            <wp:docPr id="1" name="Picture 1"/>
-            <wp:cNvGraphicFramePr>
-              <a:graphicFrameLocks xmlns:a="http://schemas.openxmlformats.org/drawingml/2006/main" noChangeAspect="1"/>
-            </wp:cNvGraphicFramePr>
-            <a:graphic xmlns:a="http://schemas.openxmlformats.org/drawingml/2006/main">
-              <a:graphicData uri="http://schemas.openxmlformats.org/drawingml/2006/picture">
-                <pic:pic xmlns:pic="http://schemas.openxmlformats.org/drawingml/2006/picture">
-                  <pic:nvPicPr>
-                    <pic:cNvPr id="1" name=""/>
-                    <pic:cNvPicPr/>
-                  </pic:nvPicPr>
-                  <pic:blipFill>
-                    <a:blip r:embed="rId6"/>
-                    <a:stretch>
-                      <a:fillRect/>
-                    </a:stretch>
-                  </pic:blipFill>
-                  <pic:spPr>
-                    <a:xfrm>
-                      <a:off x="0" y="0"/>
-                      <a:ext cx="4772025" cy="3638550"/>
-                    </a:xfrm>
-                    <a:prstGeom prst="rect">
-                      <a:avLst/>
-                    </a:prstGeom>
-                  </pic:spPr>
-                </pic:pic>
-              </a:graphicData>
-            </a:graphic>
-          </wp:inline>
-        </w:drawing>
+        <w:t>Changes</w:t>
+      </w:r>
+    </w:p>
+    <w:p>
+      <w:pPr>
+        <w:pStyle w:val="ListParagraph"/>
+        <w:numPr>
+          <w:ilvl w:val="1"/>
+          <w:numId w:val="5"/>
+        </w:numPr>
+        <w:rPr>
+          <w:lang w:val="en-US"/>
+        </w:rPr>
+      </w:pPr>
+      <w:r>
+        <w:rPr>
+          <w:lang w:val="en-US"/>
+        </w:rPr>
+        <w:t>Edited Default Material Values</w:t>
+      </w:r>
+    </w:p>
+    <w:p>
+      <w:pPr>
+        <w:pStyle w:val="ListParagraph"/>
+        <w:numPr>
+          <w:ilvl w:val="1"/>
+          <w:numId w:val="5"/>
+        </w:numPr>
+        <w:rPr>
+          <w:lang w:val="en-US"/>
+        </w:rPr>
+      </w:pPr>
+      <w:r>
+        <w:rPr>
+          <w:lang w:val="en-US"/>
+        </w:rPr>
+        <w:t>Changed Default Textures</w:t>
+      </w:r>
+    </w:p>
+    <w:p>
+      <w:pPr>
+        <w:pStyle w:val="ListParagraph"/>
+        <w:numPr>
+          <w:ilvl w:val="2"/>
+          <w:numId w:val="5"/>
+        </w:numPr>
+        <w:rPr>
+          <w:lang w:val="en-US"/>
+        </w:rPr>
+      </w:pPr>
+      <w:r>
+        <w:rPr>
+          <w:lang w:val="en-US"/>
+        </w:rPr>
+        <w:t>Skin changed to Medieval (No Face)</w:t>
+      </w:r>
+    </w:p>
+    <w:p>
+      <w:pPr>
+        <w:pStyle w:val="ListParagraph"/>
+        <w:numPr>
+          <w:ilvl w:val="2"/>
+          <w:numId w:val="5"/>
+        </w:numPr>
+        <w:rPr>
+          <w:lang w:val="en-US"/>
+        </w:rPr>
+      </w:pPr>
+      <w:r>
+        <w:rPr>
+          <w:lang w:val="en-US"/>
+        </w:rPr>
+        <w:t xml:space="preserve">HD Eye changed to Medieval (with Face) </w:t>
+      </w:r>
+    </w:p>
+    <w:p>
+      <w:pPr>
+        <w:pStyle w:val="ListParagraph"/>
+        <w:numPr>
+          <w:ilvl w:val="2"/>
+          <w:numId w:val="5"/>
+        </w:numPr>
+        <w:rPr>
+          <w:lang w:val="en-US"/>
+        </w:rPr>
+      </w:pPr>
+      <w:r>
+        <w:rPr>
+          <w:lang w:val="en-US"/>
+        </w:rPr>
+        <w:t>HD Eye White</w:t>
+      </w:r>
+    </w:p>
+    <w:p>
+      <w:pPr>
+        <w:pStyle w:val="ListParagraph"/>
+        <w:numPr>
+          <w:ilvl w:val="1"/>
+          <w:numId w:val="5"/>
+        </w:numPr>
+        <w:rPr>
+          <w:lang w:val="en-US"/>
+        </w:rPr>
+      </w:pPr>
+      <w:r>
+        <w:rPr>
+          <w:lang w:val="en-US"/>
+        </w:rPr>
+        <w:t>Boneshape Re-design</w:t>
+      </w:r>
+    </w:p>
+    <w:p>
+      <w:pPr>
+        <w:pStyle w:val="ListParagraph"/>
+        <w:numPr>
+          <w:ilvl w:val="1"/>
+          <w:numId w:val="5"/>
+        </w:numPr>
+        <w:rPr>
+          <w:lang w:val="en-US"/>
+        </w:rPr>
+      </w:pPr>
+      <w:r>
+        <w:rPr>
+          <w:lang w:val="en-US"/>
+        </w:rPr>
+        <w:t>Dropped LTS Tag (Final R4 build)</w:t>
+      </w:r>
+    </w:p>
+    <w:p>
+      <w:pPr>
+        <w:pStyle w:val="Heading2"/>
+        <w:numPr>
+          <w:ilvl w:val="0"/>
+          <w:numId w:val="5"/>
+        </w:numPr>
+        <w:rPr>
+          <w:lang w:val="en-US"/>
+        </w:rPr>
+      </w:pPr>
+      <w:r>
+        <w:rPr>
+          <w:lang w:val="en-US"/>
+        </w:rPr>
+        <w:t>Additions</w:t>
+      </w:r>
+    </w:p>
+    <w:p>
+      <w:pPr>
+        <w:pStyle w:val="ListParagraph"/>
+        <w:numPr>
+          <w:ilvl w:val="1"/>
+          <w:numId w:val="5"/>
+        </w:numPr>
+        <w:rPr>
+          <w:lang w:val="en-US"/>
+        </w:rPr>
+      </w:pPr>
+      <w:r>
+        <w:rPr>
+          <w:lang w:val="en-US"/>
+        </w:rPr>
+        <w:t>Easy Parent Objects</w:t>
+      </w:r>
+    </w:p>
+    <w:p>
+      <w:pPr>
+        <w:pStyle w:val="ListParagraph"/>
+        <w:numPr>
+          <w:ilvl w:val="2"/>
+          <w:numId w:val="5"/>
+        </w:numPr>
+        <w:rPr>
+          <w:lang w:val="en-US"/>
+        </w:rPr>
+      </w:pPr>
+      <w:r>
+        <w:rPr>
+          <w:lang w:val="en-US"/>
+        </w:rPr>
+        <w:t>Compatible with head and wrists</w:t>
+      </w:r>
+    </w:p>
+    <w:p>
+      <w:pPr>
+        <w:pStyle w:val="Heading2"/>
+        <w:numPr>
+          <w:ilvl w:val="0"/>
+          <w:numId w:val="5"/>
+        </w:numPr>
+        <w:rPr>
+          <w:lang w:val="en-US"/>
+        </w:rPr>
+      </w:pPr>
+      <w:r>
+        <w:rPr>
+          <w:lang w:val="en-US"/>
+        </w:rPr>
+        <w:t>Removed</w:t>
+      </w:r>
+    </w:p>
+    <w:p>
+      <w:pPr>
+        <w:pStyle w:val="ListParagraph"/>
+        <w:numPr>
+          <w:ilvl w:val="1"/>
+          <w:numId w:val="5"/>
+        </w:numPr>
+        <w:rPr>
+          <w:lang w:val="en-US"/>
+        </w:rPr>
+      </w:pPr>
+      <w:r>
+        <w:rPr>
+          <w:lang w:val="en-US"/>
+        </w:rPr>
+        <w:t>Leg IK/FK Hybrid System</w:t>
+      </w:r>
+    </w:p>
+    <w:p>
+      <w:pPr>
+        <w:pStyle w:val="ListParagraph"/>
+        <w:numPr>
+          <w:ilvl w:val="2"/>
+          <w:numId w:val="5"/>
+        </w:numPr>
+        <w:rPr>
+          <w:lang w:val="en-US"/>
+        </w:rPr>
+      </w:pPr>
+      <w:r>
+        <w:rPr>
+          <w:lang w:val="en-US"/>
+        </w:rPr>
+        <w:t>Reverted to traditional switch</w:t>
       </w:r>
     </w:p>
     <w:sectPr>
@@ -3784,7 +4207,7 @@
   <w:abstractNum w:abstractNumId="4" w15:restartNumberingAfterBreak="0">
     <w:nsid w:val="762E1B32"/>
     <w:multiLevelType w:val="hybridMultilevel"/>
-    <w:tmpl w:val="FC6EA56A"/>
+    <w:tmpl w:val="C6C0648A"/>
     <w:lvl w:ilvl="0" w:tplc="20000005">
       <w:start w:val="1"/>
       <w:numFmt w:val="bullet"/>

</xml_diff>